<commit_message>
Edit the interface and solution errors
</commit_message>
<xml_diff>
--- a/DocumentacionTareasPersonales.docx
+++ b/DocumentacionTareasPersonales.docx
@@ -5,7 +5,11 @@
     <w:sdt>
       <w:sdtPr>
         <w:rPr>
+          <w:rFonts w:ascii="Aptos" w:eastAsiaTheme="minorHAnsi" w:hAnsi="Aptos"/>
+          <w:kern w:val="2"/>
           <w:sz w:val="2"/>
+          <w:lang w:eastAsia="en-US"/>
+          <w14:ligatures w14:val="standardContextual"/>
         </w:rPr>
         <w:id w:val="-207037859"/>
         <w:docPartObj>
@@ -15,11 +19,7 @@
       </w:sdtPr>
       <w:sdtEndPr>
         <w:rPr>
-          <w:rFonts w:ascii="Aptos" w:eastAsiaTheme="minorHAnsi" w:hAnsi="Aptos"/>
-          <w:kern w:val="2"/>
           <w:sz w:val="22"/>
-          <w:lang w:eastAsia="en-US"/>
-          <w14:ligatures w14:val="standardContextual"/>
         </w:rPr>
       </w:sdtEndPr>
       <w:sdtContent>
@@ -1071,6 +1071,9 @@
         </w:p>
         <w:p>
           <w:r>
+            <w:rPr>
+              <w:noProof/>
+            </w:rPr>
             <w:drawing>
               <wp:anchor distT="0" distB="0" distL="114300" distR="114300" simplePos="0" relativeHeight="251662336" behindDoc="0" locked="0" layoutInCell="1" allowOverlap="1" wp14:anchorId="76283F47" wp14:editId="41D6390D">
                 <wp:simplePos x="0" y="0"/>
@@ -1151,6 +1154,15 @@
     </w:sdt>
     <w:sdt>
       <w:sdtPr>
+        <w:rPr>
+          <w:rFonts w:ascii="Aptos" w:eastAsiaTheme="minorHAnsi" w:hAnsi="Aptos" w:cstheme="minorBidi"/>
+          <w:color w:val="auto"/>
+          <w:kern w:val="2"/>
+          <w:sz w:val="22"/>
+          <w:szCs w:val="22"/>
+          <w:lang w:eastAsia="en-US"/>
+          <w14:ligatures w14:val="standardContextual"/>
+        </w:rPr>
         <w:id w:val="1157420389"/>
         <w:docPartObj>
           <w:docPartGallery w:val="Table of Contents"/>
@@ -1159,15 +1171,8 @@
       </w:sdtPr>
       <w:sdtEndPr>
         <w:rPr>
-          <w:rFonts w:ascii="Aptos" w:eastAsiaTheme="minorHAnsi" w:hAnsi="Aptos" w:cstheme="minorBidi"/>
           <w:b/>
           <w:bCs/>
-          <w:color w:val="auto"/>
-          <w:kern w:val="2"/>
-          <w:sz w:val="22"/>
-          <w:szCs w:val="22"/>
-          <w:lang w:eastAsia="en-US"/>
-          <w14:ligatures w14:val="standardContextual"/>
         </w:rPr>
       </w:sdtEndPr>
       <w:sdtContent>
@@ -1186,7 +1191,9 @@
               <w:tab w:val="right" w:leader="dot" w:pos="8494"/>
             </w:tabs>
             <w:rPr>
+              <w:rFonts w:asciiTheme="minorHAnsi" w:eastAsiaTheme="minorEastAsia" w:hAnsiTheme="minorHAnsi"/>
               <w:noProof/>
+              <w:lang w:eastAsia="es-ES"/>
             </w:rPr>
           </w:pPr>
           <w:r>
@@ -1198,7 +1205,7 @@
           <w:r>
             <w:fldChar w:fldCharType="separate"/>
           </w:r>
-          <w:hyperlink w:anchor="_Toc183993214" w:history="1">
+          <w:hyperlink w:anchor="_Toc184636679" w:history="1">
             <w:r>
               <w:rPr>
                 <w:rStyle w:val="Hipervnculo"/>
@@ -1227,7 +1234,7 @@
                 <w:noProof/>
                 <w:webHidden/>
               </w:rPr>
-              <w:instrText xml:space="preserve"> PAGEREF _Toc183993214 \h </w:instrText>
+              <w:instrText xml:space="preserve"> PAGEREF _Toc184636679 \h </w:instrText>
             </w:r>
             <w:r>
               <w:rPr>
@@ -1265,10 +1272,12 @@
               <w:tab w:val="right" w:leader="dot" w:pos="8494"/>
             </w:tabs>
             <w:rPr>
+              <w:rFonts w:asciiTheme="minorHAnsi" w:eastAsiaTheme="minorEastAsia" w:hAnsiTheme="minorHAnsi"/>
               <w:noProof/>
+              <w:lang w:eastAsia="es-ES"/>
             </w:rPr>
           </w:pPr>
-          <w:hyperlink w:anchor="_Toc183993215" w:history="1">
+          <w:hyperlink w:anchor="_Toc184636680" w:history="1">
             <w:r>
               <w:rPr>
                 <w:rStyle w:val="Hipervnculo"/>
@@ -1297,7 +1306,7 @@
                 <w:noProof/>
                 <w:webHidden/>
               </w:rPr>
-              <w:instrText xml:space="preserve"> PAGEREF _Toc183993215 \h </w:instrText>
+              <w:instrText xml:space="preserve"> PAGEREF _Toc184636680 \h </w:instrText>
             </w:r>
             <w:r>
               <w:rPr>
@@ -1335,10 +1344,12 @@
               <w:tab w:val="right" w:leader="dot" w:pos="8494"/>
             </w:tabs>
             <w:rPr>
+              <w:rFonts w:asciiTheme="minorHAnsi" w:eastAsiaTheme="minorEastAsia" w:hAnsiTheme="minorHAnsi"/>
               <w:noProof/>
+              <w:lang w:eastAsia="es-ES"/>
             </w:rPr>
           </w:pPr>
-          <w:hyperlink w:anchor="_Toc183993216" w:history="1">
+          <w:hyperlink w:anchor="_Toc184636681" w:history="1">
             <w:r>
               <w:rPr>
                 <w:rStyle w:val="Hipervnculo"/>
@@ -1367,7 +1378,7 @@
                 <w:noProof/>
                 <w:webHidden/>
               </w:rPr>
-              <w:instrText xml:space="preserve"> PAGEREF _Toc183993216 \h </w:instrText>
+              <w:instrText xml:space="preserve"> PAGEREF _Toc184636681 \h </w:instrText>
             </w:r>
             <w:r>
               <w:rPr>
@@ -1405,10 +1416,12 @@
               <w:tab w:val="right" w:leader="dot" w:pos="8494"/>
             </w:tabs>
             <w:rPr>
+              <w:rFonts w:asciiTheme="minorHAnsi" w:eastAsiaTheme="minorEastAsia" w:hAnsiTheme="minorHAnsi"/>
               <w:noProof/>
+              <w:lang w:eastAsia="es-ES"/>
             </w:rPr>
           </w:pPr>
-          <w:hyperlink w:anchor="_Toc183993217" w:history="1">
+          <w:hyperlink w:anchor="_Toc184636682" w:history="1">
             <w:r>
               <w:rPr>
                 <w:rStyle w:val="Hipervnculo"/>
@@ -1437,7 +1450,7 @@
                 <w:noProof/>
                 <w:webHidden/>
               </w:rPr>
-              <w:instrText xml:space="preserve"> PAGEREF _Toc183993217 \h </w:instrText>
+              <w:instrText xml:space="preserve"> PAGEREF _Toc184636682 \h </w:instrText>
             </w:r>
             <w:r>
               <w:rPr>
@@ -1475,10 +1488,12 @@
               <w:tab w:val="right" w:leader="dot" w:pos="8494"/>
             </w:tabs>
             <w:rPr>
+              <w:rFonts w:asciiTheme="minorHAnsi" w:eastAsiaTheme="minorEastAsia" w:hAnsiTheme="minorHAnsi"/>
               <w:noProof/>
+              <w:lang w:eastAsia="es-ES"/>
             </w:rPr>
           </w:pPr>
-          <w:hyperlink w:anchor="_Toc183993218" w:history="1">
+          <w:hyperlink w:anchor="_Toc184636683" w:history="1">
             <w:r>
               <w:rPr>
                 <w:rStyle w:val="Hipervnculo"/>
@@ -1507,7 +1522,7 @@
                 <w:noProof/>
                 <w:webHidden/>
               </w:rPr>
-              <w:instrText xml:space="preserve"> PAGEREF _Toc183993218 \h </w:instrText>
+              <w:instrText xml:space="preserve"> PAGEREF _Toc184636683 \h </w:instrText>
             </w:r>
             <w:r>
               <w:rPr>
@@ -1545,10 +1560,12 @@
               <w:tab w:val="right" w:leader="dot" w:pos="8494"/>
             </w:tabs>
             <w:rPr>
+              <w:rFonts w:asciiTheme="minorHAnsi" w:eastAsiaTheme="minorEastAsia" w:hAnsiTheme="minorHAnsi"/>
               <w:noProof/>
+              <w:lang w:eastAsia="es-ES"/>
             </w:rPr>
           </w:pPr>
-          <w:hyperlink w:anchor="_Toc183993219" w:history="1">
+          <w:hyperlink w:anchor="_Toc184636684" w:history="1">
             <w:r>
               <w:rPr>
                 <w:rStyle w:val="Hipervnculo"/>
@@ -1577,7 +1594,7 @@
                 <w:noProof/>
                 <w:webHidden/>
               </w:rPr>
-              <w:instrText xml:space="preserve"> PAGEREF _Toc183993219 \h </w:instrText>
+              <w:instrText xml:space="preserve"> PAGEREF _Toc184636684 \h </w:instrText>
             </w:r>
             <w:r>
               <w:rPr>
@@ -1615,10 +1632,12 @@
               <w:tab w:val="right" w:leader="dot" w:pos="8494"/>
             </w:tabs>
             <w:rPr>
+              <w:rFonts w:asciiTheme="minorHAnsi" w:eastAsiaTheme="minorEastAsia" w:hAnsiTheme="minorHAnsi"/>
               <w:noProof/>
+              <w:lang w:eastAsia="es-ES"/>
             </w:rPr>
           </w:pPr>
-          <w:hyperlink w:anchor="_Toc183993220" w:history="1">
+          <w:hyperlink w:anchor="_Toc184636685" w:history="1">
             <w:r>
               <w:rPr>
                 <w:rStyle w:val="Hipervnculo"/>
@@ -1647,7 +1666,7 @@
                 <w:noProof/>
                 <w:webHidden/>
               </w:rPr>
-              <w:instrText xml:space="preserve"> PAGEREF _Toc183993220 \h </w:instrText>
+              <w:instrText xml:space="preserve"> PAGEREF _Toc184636685 \h </w:instrText>
             </w:r>
             <w:r>
               <w:rPr>
@@ -1667,7 +1686,7 @@
                 <w:noProof/>
                 <w:webHidden/>
               </w:rPr>
-              <w:t>4</w:t>
+              <w:t>3</w:t>
             </w:r>
             <w:r>
               <w:rPr>
@@ -1706,7 +1725,7 @@
           <w:szCs w:val="22"/>
         </w:rPr>
       </w:pPr>
-      <w:bookmarkStart w:id="0" w:name="_Toc183993214"/>
+      <w:bookmarkStart w:id="0" w:name="_Toc184636679"/>
       <w:r>
         <w:rPr>
           <w:rFonts w:ascii="Aptos" w:hAnsi="Aptos"/>
@@ -1757,7 +1776,7 @@
           <w:szCs w:val="22"/>
         </w:rPr>
       </w:pPr>
-      <w:bookmarkStart w:id="1" w:name="_Toc183993215"/>
+      <w:bookmarkStart w:id="1" w:name="_Toc184636680"/>
       <w:r>
         <w:rPr>
           <w:rFonts w:ascii="Aptos" w:hAnsi="Aptos"/>
@@ -1835,7 +1854,7 @@
           <w:szCs w:val="22"/>
         </w:rPr>
       </w:pPr>
-      <w:bookmarkStart w:id="2" w:name="_Toc183993216"/>
+      <w:bookmarkStart w:id="2" w:name="_Toc184636681"/>
       <w:r>
         <w:rPr>
           <w:rFonts w:ascii="Aptos" w:hAnsi="Aptos"/>
@@ -1872,7 +1891,7 @@
           <w:szCs w:val="22"/>
         </w:rPr>
       </w:pPr>
-      <w:bookmarkStart w:id="3" w:name="_Toc183993217"/>
+      <w:bookmarkStart w:id="3" w:name="_Toc184636682"/>
       <w:r>
         <w:rPr>
           <w:rFonts w:ascii="Aptos" w:hAnsi="Aptos"/>
@@ -2249,7 +2268,7 @@
           <w:szCs w:val="22"/>
         </w:rPr>
       </w:pPr>
-      <w:bookmarkStart w:id="4" w:name="_Toc183993218"/>
+      <w:bookmarkStart w:id="4" w:name="_Toc184636683"/>
       <w:r>
         <w:rPr>
           <w:rFonts w:ascii="Aptos" w:hAnsi="Aptos"/>
@@ -2417,33 +2436,13 @@
         <w:jc w:val="both"/>
       </w:pPr>
       <w:r>
-        <w:t>Lista de usuarios registrados.</w:t>
-      </w:r>
-    </w:p>
-    <w:p>
-      <w:pPr>
-        <w:pStyle w:val="Prrafodelista"/>
-        <w:numPr>
-          <w:ilvl w:val="2"/>
-          <w:numId w:val="18"/>
-        </w:numPr>
-        <w:jc w:val="both"/>
-      </w:pPr>
-      <w:r>
-        <w:t>Tareas y eventos asociados a cada usuario.</w:t>
-      </w:r>
-    </w:p>
-    <w:p>
-      <w:pPr>
-        <w:pStyle w:val="Prrafodelista"/>
-        <w:numPr>
-          <w:ilvl w:val="2"/>
-          <w:numId w:val="18"/>
-        </w:numPr>
-        <w:jc w:val="both"/>
-      </w:pPr>
-      <w:r>
-        <w:t>Información adicional como fechas de creación, estado de las tareas y eventos.</w:t>
+        <w:t>Lista de usuarios registrados</w:t>
+      </w:r>
+      <w:r>
+        <w:t xml:space="preserve"> y su rol</w:t>
+      </w:r>
+      <w:r>
+        <w:t>.</w:t>
       </w:r>
     </w:p>
     <w:p>
@@ -2632,7 +2631,7 @@
           <w:szCs w:val="22"/>
         </w:rPr>
       </w:pPr>
-      <w:bookmarkStart w:id="5" w:name="_Toc183993219"/>
+      <w:bookmarkStart w:id="5" w:name="_Toc184636684"/>
       <w:r>
         <w:rPr>
           <w:rFonts w:ascii="Aptos" w:hAnsi="Aptos"/>
@@ -2701,17 +2700,6 @@
     <w:p>
       <w:pPr>
         <w:numPr>
-          <w:ilvl w:val="1"/>
-          <w:numId w:val="21"/>
-        </w:numPr>
-      </w:pPr>
-      <w:r>
-        <w:t>Filtros por prioridad, fecha y estado.</w:t>
-      </w:r>
-    </w:p>
-    <w:p>
-      <w:pPr>
-        <w:numPr>
           <w:ilvl w:val="0"/>
           <w:numId w:val="21"/>
         </w:numPr>
@@ -2733,32 +2721,6 @@
       </w:pPr>
       <w:r>
         <w:t>Creación de recordatorios para reuniones, aniversarios u otros eventos importantes.</w:t>
-      </w:r>
-    </w:p>
-    <w:p>
-      <w:pPr>
-        <w:numPr>
-          <w:ilvl w:val="0"/>
-          <w:numId w:val="21"/>
-        </w:numPr>
-      </w:pPr>
-      <w:r>
-        <w:rPr>
-          <w:b/>
-          <w:bCs/>
-        </w:rPr>
-        <w:t>Sincronización con el Calendario</w:t>
-      </w:r>
-    </w:p>
-    <w:p>
-      <w:pPr>
-        <w:numPr>
-          <w:ilvl w:val="1"/>
-          <w:numId w:val="21"/>
-        </w:numPr>
-      </w:pPr>
-      <w:r>
-        <w:t>Integra la aplicación con servicios como Google Calendar.</w:t>
       </w:r>
     </w:p>
     <w:p/>
@@ -2774,7 +2736,7 @@
           <w:szCs w:val="22"/>
         </w:rPr>
       </w:pPr>
-      <w:bookmarkStart w:id="6" w:name="_Toc183993220"/>
+      <w:bookmarkStart w:id="6" w:name="_Toc184636685"/>
       <w:r>
         <w:rPr>
           <w:rFonts w:ascii="Aptos" w:hAnsi="Aptos"/>
@@ -2784,7 +2746,6 @@
           <w:sz w:val="22"/>
           <w:szCs w:val="22"/>
         </w:rPr>
-        <w:lastRenderedPageBreak/>
         <w:t>Soporte Técnico</w:t>
       </w:r>
       <w:r>
@@ -2800,9 +2761,51 @@
       </w:r>
       <w:bookmarkEnd w:id="6"/>
     </w:p>
+    <w:p>
+      <w:r>
+        <w:t xml:space="preserve">Si se necesita asistencia sobre la web: </w:t>
+      </w:r>
+    </w:p>
+    <w:p>
+      <w:pPr>
+        <w:rPr>
+          <w:sz w:val="20"/>
+          <w:szCs w:val="20"/>
+        </w:rPr>
+      </w:pPr>
+      <w:hyperlink r:id="rId9" w:history="1">
+        <w:r>
+          <w:rPr>
+            <w:rStyle w:val="Hipervnculo"/>
+            <w:sz w:val="20"/>
+            <w:szCs w:val="20"/>
+          </w:rPr>
+          <w:t>carlos.alfaropaniagua@riberadeltajo.es</w:t>
+        </w:r>
+      </w:hyperlink>
+    </w:p>
+    <w:p>
+      <w:pPr>
+        <w:rPr>
+          <w:sz w:val="20"/>
+          <w:szCs w:val="20"/>
+        </w:rPr>
+      </w:pPr>
+      <w:hyperlink r:id="rId10" w:history="1">
+        <w:r>
+          <w:rPr>
+            <w:rStyle w:val="Hipervnculo"/>
+            <w:sz w:val="20"/>
+            <w:szCs w:val="20"/>
+          </w:rPr>
+          <w:t>joseluis.vazquezaceituno@riberadeltajo.es</w:t>
+        </w:r>
+      </w:hyperlink>
+    </w:p>
+    <w:p/>
     <w:sectPr>
-      <w:headerReference w:type="default" r:id="rId9"/>
-      <w:footerReference w:type="default" r:id="rId10"/>
+      <w:headerReference w:type="default" r:id="rId11"/>
+      <w:footerReference w:type="default" r:id="rId12"/>
       <w:pgSz w:w="11906" w:h="16838"/>
       <w:pgMar w:top="1417" w:right="1701" w:bottom="1417" w:left="1701" w:header="708" w:footer="708" w:gutter="0"/>
       <w:pgNumType w:start="0"/>
@@ -5475,9 +5478,9 @@
       <w:lvlJc w:val="left"/>
       <w:pPr>
         <w:tabs>
-          <w:tab w:val="num" w:pos="720"/>
-        </w:tabs>
-        <w:ind w:left="720" w:hanging="360"/>
+          <w:tab w:val="num" w:pos="360"/>
+        </w:tabs>
+        <w:ind w:left="360" w:hanging="360"/>
       </w:pPr>
     </w:lvl>
     <w:lvl w:ilvl="1">
@@ -5487,9 +5490,9 @@
       <w:lvlJc w:val="left"/>
       <w:pPr>
         <w:tabs>
-          <w:tab w:val="num" w:pos="1440"/>
-        </w:tabs>
-        <w:ind w:left="1440" w:hanging="360"/>
+          <w:tab w:val="num" w:pos="1080"/>
+        </w:tabs>
+        <w:ind w:left="1080" w:hanging="360"/>
       </w:pPr>
       <w:rPr>
         <w:rFonts w:ascii="Courier New" w:hAnsi="Courier New" w:hint="default"/>
@@ -5503,9 +5506,9 @@
       <w:lvlJc w:val="left"/>
       <w:pPr>
         <w:tabs>
-          <w:tab w:val="num" w:pos="2160"/>
-        </w:tabs>
-        <w:ind w:left="2160" w:hanging="360"/>
+          <w:tab w:val="num" w:pos="1800"/>
+        </w:tabs>
+        <w:ind w:left="1800" w:hanging="360"/>
       </w:pPr>
     </w:lvl>
     <w:lvl w:ilvl="3" w:tentative="1">
@@ -5515,9 +5518,9 @@
       <w:lvlJc w:val="left"/>
       <w:pPr>
         <w:tabs>
-          <w:tab w:val="num" w:pos="2880"/>
-        </w:tabs>
-        <w:ind w:left="2880" w:hanging="360"/>
+          <w:tab w:val="num" w:pos="2520"/>
+        </w:tabs>
+        <w:ind w:left="2520" w:hanging="360"/>
       </w:pPr>
     </w:lvl>
     <w:lvl w:ilvl="4" w:tentative="1">
@@ -5527,9 +5530,9 @@
       <w:lvlJc w:val="left"/>
       <w:pPr>
         <w:tabs>
-          <w:tab w:val="num" w:pos="3600"/>
-        </w:tabs>
-        <w:ind w:left="3600" w:hanging="360"/>
+          <w:tab w:val="num" w:pos="3240"/>
+        </w:tabs>
+        <w:ind w:left="3240" w:hanging="360"/>
       </w:pPr>
     </w:lvl>
     <w:lvl w:ilvl="5" w:tentative="1">
@@ -5539,9 +5542,9 @@
       <w:lvlJc w:val="left"/>
       <w:pPr>
         <w:tabs>
-          <w:tab w:val="num" w:pos="4320"/>
-        </w:tabs>
-        <w:ind w:left="4320" w:hanging="360"/>
+          <w:tab w:val="num" w:pos="3960"/>
+        </w:tabs>
+        <w:ind w:left="3960" w:hanging="360"/>
       </w:pPr>
     </w:lvl>
     <w:lvl w:ilvl="6" w:tentative="1">
@@ -5551,9 +5554,9 @@
       <w:lvlJc w:val="left"/>
       <w:pPr>
         <w:tabs>
-          <w:tab w:val="num" w:pos="5040"/>
-        </w:tabs>
-        <w:ind w:left="5040" w:hanging="360"/>
+          <w:tab w:val="num" w:pos="4680"/>
+        </w:tabs>
+        <w:ind w:left="4680" w:hanging="360"/>
       </w:pPr>
     </w:lvl>
     <w:lvl w:ilvl="7" w:tentative="1">
@@ -5563,9 +5566,9 @@
       <w:lvlJc w:val="left"/>
       <w:pPr>
         <w:tabs>
-          <w:tab w:val="num" w:pos="5760"/>
-        </w:tabs>
-        <w:ind w:left="5760" w:hanging="360"/>
+          <w:tab w:val="num" w:pos="5400"/>
+        </w:tabs>
+        <w:ind w:left="5400" w:hanging="360"/>
       </w:pPr>
     </w:lvl>
     <w:lvl w:ilvl="8" w:tentative="1">
@@ -5575,9 +5578,9 @@
       <w:lvlJc w:val="left"/>
       <w:pPr>
         <w:tabs>
-          <w:tab w:val="num" w:pos="6480"/>
-        </w:tabs>
-        <w:ind w:left="6480" w:hanging="360"/>
+          <w:tab w:val="num" w:pos="6120"/>
+        </w:tabs>
+        <w:ind w:left="6120" w:hanging="360"/>
       </w:pPr>
     </w:lvl>
   </w:abstractNum>
@@ -6293,6 +6296,7 @@
   <w:style w:type="character" w:default="1" w:styleId="Fuentedeprrafopredeter">
     <w:name w:val="Default Paragraph Font"/>
     <w:uiPriority w:val="1"/>
+    <w:semiHidden/>
     <w:unhideWhenUsed/>
   </w:style>
   <w:style w:type="table" w:default="1" w:styleId="Tablanormal">
@@ -6490,6 +6494,18 @@
     <w:rPr>
       <w:color w:val="0563C1" w:themeColor="hyperlink"/>
       <w:u w:val="single"/>
+    </w:rPr>
+  </w:style>
+  <w:style w:type="character" w:styleId="Mencinsinresolver">
+    <w:name w:val="Unresolved Mention"/>
+    <w:basedOn w:val="Fuentedeprrafopredeter"/>
+    <w:uiPriority w:val="99"/>
+    <w:semiHidden/>
+    <w:unhideWhenUsed/>
+    <w:rsid w:val="00F94EC1"/>
+    <w:rPr>
+      <w:color w:val="605E5C"/>
+      <w:shd w:val="clear" w:color="auto" w:fill="E1DFDD"/>
     </w:rPr>
   </w:style>
 </w:styles>

</xml_diff>